<commit_message>
Atualização do relatório adicionando quantidade de componentes utilizados
</commit_message>
<xml_diff>
--- a/Relatório do Projeto IOTA.docx
+++ b/Relatório do Projeto IOTA.docx
@@ -154,25 +154,7 @@
                 <w:sz w:val="22"/>
                 <w:szCs w:val="22"/>
               </w:rPr>
-              <w:t xml:space="preserve"> Marcelly </w:t>
-            </w:r>
-            <w:proofErr w:type="spellStart"/>
-            <w:r>
-              <w:rPr>
-                <w:rFonts w:ascii="Arial" w:hAnsi="Arial" w:cs="Arial"/>
-                <w:sz w:val="22"/>
-                <w:szCs w:val="22"/>
-              </w:rPr>
-              <w:t>Cristini</w:t>
-            </w:r>
-            <w:proofErr w:type="spellEnd"/>
-            <w:r>
-              <w:rPr>
-                <w:rFonts w:ascii="Arial" w:hAnsi="Arial" w:cs="Arial"/>
-                <w:sz w:val="22"/>
-                <w:szCs w:val="22"/>
-              </w:rPr>
-              <w:t xml:space="preserve"> Santos de Souza</w:t>
+              <w:t xml:space="preserve"> Marcelly Cristini Santos de Souza</w:t>
             </w:r>
           </w:p>
           <w:p>
@@ -199,25 +181,7 @@
                 <w:sz w:val="22"/>
                 <w:szCs w:val="22"/>
               </w:rPr>
-              <w:t xml:space="preserve"> </w:t>
-            </w:r>
-            <w:proofErr w:type="spellStart"/>
-            <w:r>
-              <w:rPr>
-                <w:rFonts w:ascii="Arial" w:hAnsi="Arial" w:cs="Arial"/>
-                <w:sz w:val="22"/>
-                <w:szCs w:val="22"/>
-              </w:rPr>
-              <w:t>Fillipe</w:t>
-            </w:r>
-            <w:proofErr w:type="spellEnd"/>
-            <w:r>
-              <w:rPr>
-                <w:rFonts w:ascii="Arial" w:hAnsi="Arial" w:cs="Arial"/>
-                <w:sz w:val="22"/>
-                <w:szCs w:val="22"/>
-              </w:rPr>
-              <w:t xml:space="preserve"> Pereira Bueno de Almeida</w:t>
+              <w:t xml:space="preserve"> Fillipe Pereira Bueno de Almeida</w:t>
             </w:r>
           </w:p>
           <w:p>
@@ -244,25 +208,7 @@
                 <w:sz w:val="22"/>
                 <w:szCs w:val="22"/>
               </w:rPr>
-              <w:t xml:space="preserve"> Ana Júlia </w:t>
-            </w:r>
-            <w:proofErr w:type="spellStart"/>
-            <w:r>
-              <w:rPr>
-                <w:rFonts w:ascii="Arial" w:hAnsi="Arial" w:cs="Arial"/>
-                <w:sz w:val="22"/>
-                <w:szCs w:val="22"/>
-              </w:rPr>
-              <w:t>Tette</w:t>
-            </w:r>
-            <w:proofErr w:type="spellEnd"/>
-            <w:r>
-              <w:rPr>
-                <w:rFonts w:ascii="Arial" w:hAnsi="Arial" w:cs="Arial"/>
-                <w:sz w:val="22"/>
-                <w:szCs w:val="22"/>
-              </w:rPr>
-              <w:t xml:space="preserve"> Lopes Afonso</w:t>
+              <w:t xml:space="preserve"> Ana Júlia Tette Lopes Afonso</w:t>
             </w:r>
           </w:p>
         </w:tc>
@@ -530,9 +476,8 @@
                 <w:sz w:val="22"/>
                 <w:szCs w:val="22"/>
               </w:rPr>
-              <w:t xml:space="preserve">ESP8266 </w:t>
-            </w:r>
-            <w:proofErr w:type="spellStart"/>
+              <w:t xml:space="preserve">1 </w:t>
+            </w:r>
             <w:r>
               <w:rPr>
                 <w:rFonts w:ascii="Arial" w:eastAsia="Arial" w:hAnsi="Arial" w:cs="Arial"/>
@@ -541,9 +486,8 @@
                 <w:sz w:val="22"/>
                 <w:szCs w:val="22"/>
               </w:rPr>
-              <w:t>NodeMCU</w:t>
-            </w:r>
-            <w:proofErr w:type="spellEnd"/>
+              <w:t>ESP8266 NodeMCU</w:t>
+            </w:r>
             <w:r>
               <w:rPr>
                 <w:rFonts w:ascii="Arial" w:eastAsia="Arial" w:hAnsi="Arial" w:cs="Arial"/>
@@ -577,6 +521,16 @@
                 <w:sz w:val="22"/>
                 <w:szCs w:val="22"/>
               </w:rPr>
+              <w:t xml:space="preserve">1 </w:t>
+            </w:r>
+            <w:r>
+              <w:rPr>
+                <w:rFonts w:ascii="Arial" w:eastAsia="Arial" w:hAnsi="Arial" w:cs="Arial"/>
+                <w:b/>
+                <w:bCs/>
+                <w:sz w:val="22"/>
+                <w:szCs w:val="22"/>
+              </w:rPr>
               <w:t>Sensor DHT11</w:t>
             </w:r>
             <w:r>
@@ -612,6 +566,16 @@
                 <w:sz w:val="22"/>
                 <w:szCs w:val="22"/>
               </w:rPr>
+              <w:t xml:space="preserve">1 </w:t>
+            </w:r>
+            <w:r>
+              <w:rPr>
+                <w:rFonts w:ascii="Arial" w:eastAsia="Arial" w:hAnsi="Arial" w:cs="Arial"/>
+                <w:b/>
+                <w:bCs/>
+                <w:sz w:val="22"/>
+                <w:szCs w:val="22"/>
+              </w:rPr>
               <w:t>Sensor MQ-7</w:t>
             </w:r>
             <w:r>
@@ -648,6 +612,16 @@
                 <w:szCs w:val="22"/>
               </w:rPr>
               <w:lastRenderedPageBreak/>
+              <w:t xml:space="preserve">1 </w:t>
+            </w:r>
+            <w:r>
+              <w:rPr>
+                <w:rFonts w:ascii="Arial" w:eastAsia="Arial" w:hAnsi="Arial" w:cs="Arial"/>
+                <w:b/>
+                <w:bCs/>
+                <w:sz w:val="22"/>
+                <w:szCs w:val="22"/>
+              </w:rPr>
               <w:t>Sensor GY-ML8511</w:t>
             </w:r>
             <w:r>
@@ -681,7 +655,89 @@
                 <w:sz w:val="22"/>
                 <w:szCs w:val="22"/>
               </w:rPr>
-              <w:t xml:space="preserve">Protoboard, jumpers e cabo </w:t>
+              <w:t xml:space="preserve">1 </w:t>
+            </w:r>
+            <w:r>
+              <w:rPr>
+                <w:rFonts w:ascii="Arial" w:eastAsia="Arial" w:hAnsi="Arial" w:cs="Arial"/>
+                <w:sz w:val="22"/>
+                <w:szCs w:val="22"/>
+              </w:rPr>
+              <w:t>Protoboard</w:t>
+            </w:r>
+          </w:p>
+          <w:p>
+            <w:pPr>
+              <w:pStyle w:val="PargrafodaLista"/>
+              <w:numPr>
+                <w:ilvl w:val="0"/>
+                <w:numId w:val="29"/>
+              </w:numPr>
+              <w:spacing w:line="360" w:lineRule="auto"/>
+              <w:contextualSpacing/>
+              <w:jc w:val="both"/>
+              <w:rPr>
+                <w:rFonts w:ascii="Arial" w:eastAsia="Arial" w:hAnsi="Arial" w:cs="Arial"/>
+                <w:sz w:val="22"/>
+                <w:szCs w:val="22"/>
+              </w:rPr>
+            </w:pPr>
+            <w:r>
+              <w:rPr>
+                <w:rFonts w:ascii="Arial" w:eastAsia="Arial" w:hAnsi="Arial" w:cs="Arial"/>
+                <w:sz w:val="22"/>
+                <w:szCs w:val="22"/>
+              </w:rPr>
+              <w:t xml:space="preserve"> </w:t>
+            </w:r>
+            <w:r>
+              <w:rPr>
+                <w:rFonts w:ascii="Arial" w:eastAsia="Arial" w:hAnsi="Arial" w:cs="Arial"/>
+                <w:sz w:val="22"/>
+                <w:szCs w:val="22"/>
+              </w:rPr>
+              <w:t>11 J</w:t>
+            </w:r>
+            <w:r>
+              <w:rPr>
+                <w:rFonts w:ascii="Arial" w:eastAsia="Arial" w:hAnsi="Arial" w:cs="Arial"/>
+                <w:sz w:val="22"/>
+                <w:szCs w:val="22"/>
+              </w:rPr>
+              <w:t xml:space="preserve">umpers </w:t>
+            </w:r>
+          </w:p>
+          <w:p>
+            <w:pPr>
+              <w:pStyle w:val="PargrafodaLista"/>
+              <w:numPr>
+                <w:ilvl w:val="0"/>
+                <w:numId w:val="29"/>
+              </w:numPr>
+              <w:spacing w:line="360" w:lineRule="auto"/>
+              <w:contextualSpacing/>
+              <w:jc w:val="both"/>
+              <w:rPr>
+                <w:rFonts w:ascii="Arial" w:eastAsia="Arial" w:hAnsi="Arial" w:cs="Arial"/>
+                <w:sz w:val="22"/>
+                <w:szCs w:val="22"/>
+              </w:rPr>
+            </w:pPr>
+            <w:r>
+              <w:rPr>
+                <w:rFonts w:ascii="Arial" w:eastAsia="Arial" w:hAnsi="Arial" w:cs="Arial"/>
+                <w:sz w:val="22"/>
+                <w:szCs w:val="22"/>
+              </w:rPr>
+              <w:t>1</w:t>
+            </w:r>
+            <w:r>
+              <w:rPr>
+                <w:rFonts w:ascii="Arial" w:eastAsia="Arial" w:hAnsi="Arial" w:cs="Arial"/>
+                <w:sz w:val="22"/>
+                <w:szCs w:val="22"/>
+              </w:rPr>
+              <w:t xml:space="preserve"> </w:t>
             </w:r>
             <w:r>
               <w:rPr>
@@ -859,13 +915,8 @@
               <w:fldChar w:fldCharType="end"/>
             </w:r>
             <w:r>
-              <w:t xml:space="preserve">:Exemplo de conexão do sensor DHT11 no </w:t>
-            </w:r>
-            <w:proofErr w:type="spellStart"/>
-            <w:r>
-              <w:t>arduíno</w:t>
-            </w:r>
-            <w:proofErr w:type="spellEnd"/>
+              <w:t>:Exemplo de conexão do sensor DHT11 no arduíno</w:t>
+            </w:r>
           </w:p>
           <w:p>
             <w:pPr>
@@ -1024,13 +1075,8 @@
               <w:t xml:space="preserve">emplo de conexão do sensor MQ-7 </w:t>
             </w:r>
             <w:r>
-              <w:t xml:space="preserve"> no </w:t>
-            </w:r>
-            <w:proofErr w:type="spellStart"/>
-            <w:r>
-              <w:t>arduíno</w:t>
-            </w:r>
-            <w:proofErr w:type="spellEnd"/>
+              <w:t xml:space="preserve"> no arduíno</w:t>
+            </w:r>
           </w:p>
           <w:p>
             <w:pPr>
@@ -1051,6 +1097,7 @@
                 <w:sz w:val="22"/>
                 <w:szCs w:val="22"/>
               </w:rPr>
+              <w:lastRenderedPageBreak/>
               <w:drawing>
                 <wp:inline distT="0" distB="0" distL="0" distR="0" wp14:anchorId="0E07CF5D" wp14:editId="0B442813">
                   <wp:extent cx="3013544" cy="2056573"/>
@@ -1115,7 +1162,6 @@
                 <w:sz w:val="22"/>
                 <w:szCs w:val="22"/>
               </w:rPr>
-              <w:lastRenderedPageBreak/>
               <w:t>GY-ML8511</w:t>
             </w:r>
             <w:r>
@@ -1211,13 +1257,8 @@
               <w:t xml:space="preserve">emplo de conexão do sensor GY-ML8511 </w:t>
             </w:r>
             <w:r>
-              <w:t xml:space="preserve"> no </w:t>
-            </w:r>
-            <w:proofErr w:type="spellStart"/>
-            <w:r>
-              <w:t>arduíno</w:t>
-            </w:r>
-            <w:proofErr w:type="spellEnd"/>
+              <w:t xml:space="preserve"> no arduíno</w:t>
+            </w:r>
           </w:p>
           <w:p>
             <w:pPr>
@@ -1333,9 +1374,16 @@
                 <w:sz w:val="22"/>
                 <w:szCs w:val="22"/>
               </w:rPr>
-              <w:t>.</w:t>
-            </w:r>
-            <w:proofErr w:type="spellStart"/>
+              <w:t>.ino</w:t>
+            </w:r>
+            <w:r>
+              <w:rPr>
+                <w:rFonts w:ascii="Arial" w:eastAsia="Arial" w:hAnsi="Arial" w:cs="Arial"/>
+                <w:sz w:val="22"/>
+                <w:szCs w:val="22"/>
+              </w:rPr>
+              <w:t xml:space="preserve">, utilizada pela </w:t>
+            </w:r>
             <w:r>
               <w:rPr>
                 <w:rFonts w:ascii="Arial" w:eastAsia="Arial" w:hAnsi="Arial" w:cs="Arial"/>
@@ -1344,16 +1392,15 @@
                 <w:sz w:val="22"/>
                 <w:szCs w:val="22"/>
               </w:rPr>
-              <w:t>ino</w:t>
-            </w:r>
-            <w:proofErr w:type="spellEnd"/>
-            <w:r>
-              <w:rPr>
-                <w:rFonts w:ascii="Arial" w:eastAsia="Arial" w:hAnsi="Arial" w:cs="Arial"/>
-                <w:sz w:val="22"/>
-                <w:szCs w:val="22"/>
-              </w:rPr>
-              <w:t xml:space="preserve">, utilizada pela </w:t>
+              <w:t>IDE Arduino</w:t>
+            </w:r>
+            <w:r>
+              <w:rPr>
+                <w:rFonts w:ascii="Arial" w:eastAsia="Arial" w:hAnsi="Arial" w:cs="Arial"/>
+                <w:sz w:val="22"/>
+                <w:szCs w:val="22"/>
+              </w:rPr>
+              <w:t xml:space="preserve">, com base em C/C++. O código foi implementado para a placa </w:t>
             </w:r>
             <w:r>
               <w:rPr>
@@ -1363,15 +1410,15 @@
                 <w:sz w:val="22"/>
                 <w:szCs w:val="22"/>
               </w:rPr>
-              <w:t>IDE Arduino</w:t>
-            </w:r>
-            <w:r>
-              <w:rPr>
-                <w:rFonts w:ascii="Arial" w:eastAsia="Arial" w:hAnsi="Arial" w:cs="Arial"/>
-                <w:sz w:val="22"/>
-                <w:szCs w:val="22"/>
-              </w:rPr>
-              <w:t xml:space="preserve">, com base em C/C++. O código foi implementado para a placa </w:t>
+              <w:t>ESP8266 (NodeMCU)</w:t>
+            </w:r>
+            <w:r>
+              <w:rPr>
+                <w:rFonts w:ascii="Arial" w:eastAsia="Arial" w:hAnsi="Arial" w:cs="Arial"/>
+                <w:sz w:val="22"/>
+                <w:szCs w:val="22"/>
+              </w:rPr>
+              <w:t xml:space="preserve">, integrando os sensores </w:t>
             </w:r>
             <w:r>
               <w:rPr>
@@ -1381,9 +1428,16 @@
                 <w:sz w:val="22"/>
                 <w:szCs w:val="22"/>
               </w:rPr>
-              <w:t>ESP8266 (</w:t>
-            </w:r>
-            <w:proofErr w:type="spellStart"/>
+              <w:t>DHT11</w:t>
+            </w:r>
+            <w:r>
+              <w:rPr>
+                <w:rFonts w:ascii="Arial" w:eastAsia="Arial" w:hAnsi="Arial" w:cs="Arial"/>
+                <w:sz w:val="22"/>
+                <w:szCs w:val="22"/>
+              </w:rPr>
+              <w:t xml:space="preserve">, </w:t>
+            </w:r>
             <w:r>
               <w:rPr>
                 <w:rFonts w:ascii="Arial" w:eastAsia="Arial" w:hAnsi="Arial" w:cs="Arial"/>
@@ -1392,9 +1446,16 @@
                 <w:sz w:val="22"/>
                 <w:szCs w:val="22"/>
               </w:rPr>
-              <w:t>NodeMCU</w:t>
-            </w:r>
-            <w:proofErr w:type="spellEnd"/>
+              <w:t>MQ-7 (ou MQ-135)</w:t>
+            </w:r>
+            <w:r>
+              <w:rPr>
+                <w:rFonts w:ascii="Arial" w:eastAsia="Arial" w:hAnsi="Arial" w:cs="Arial"/>
+                <w:sz w:val="22"/>
+                <w:szCs w:val="22"/>
+              </w:rPr>
+              <w:t xml:space="preserve"> e </w:t>
+            </w:r>
             <w:r>
               <w:rPr>
                 <w:rFonts w:ascii="Arial" w:eastAsia="Arial" w:hAnsi="Arial" w:cs="Arial"/>
@@ -1403,60 +1464,6 @@
                 <w:sz w:val="22"/>
                 <w:szCs w:val="22"/>
               </w:rPr>
-              <w:t>)</w:t>
-            </w:r>
-            <w:r>
-              <w:rPr>
-                <w:rFonts w:ascii="Arial" w:eastAsia="Arial" w:hAnsi="Arial" w:cs="Arial"/>
-                <w:sz w:val="22"/>
-                <w:szCs w:val="22"/>
-              </w:rPr>
-              <w:t xml:space="preserve">, integrando os sensores </w:t>
-            </w:r>
-            <w:r>
-              <w:rPr>
-                <w:rFonts w:ascii="Arial" w:eastAsia="Arial" w:hAnsi="Arial" w:cs="Arial"/>
-                <w:b/>
-                <w:bCs/>
-                <w:sz w:val="22"/>
-                <w:szCs w:val="22"/>
-              </w:rPr>
-              <w:t>DHT11</w:t>
-            </w:r>
-            <w:r>
-              <w:rPr>
-                <w:rFonts w:ascii="Arial" w:eastAsia="Arial" w:hAnsi="Arial" w:cs="Arial"/>
-                <w:sz w:val="22"/>
-                <w:szCs w:val="22"/>
-              </w:rPr>
-              <w:t xml:space="preserve">, </w:t>
-            </w:r>
-            <w:r>
-              <w:rPr>
-                <w:rFonts w:ascii="Arial" w:eastAsia="Arial" w:hAnsi="Arial" w:cs="Arial"/>
-                <w:b/>
-                <w:bCs/>
-                <w:sz w:val="22"/>
-                <w:szCs w:val="22"/>
-              </w:rPr>
-              <w:t>MQ-7 (ou MQ-135)</w:t>
-            </w:r>
-            <w:r>
-              <w:rPr>
-                <w:rFonts w:ascii="Arial" w:eastAsia="Arial" w:hAnsi="Arial" w:cs="Arial"/>
-                <w:sz w:val="22"/>
-                <w:szCs w:val="22"/>
-              </w:rPr>
-              <w:t xml:space="preserve"> e </w:t>
-            </w:r>
-            <w:r>
-              <w:rPr>
-                <w:rFonts w:ascii="Arial" w:eastAsia="Arial" w:hAnsi="Arial" w:cs="Arial"/>
-                <w:b/>
-                <w:bCs/>
-                <w:sz w:val="22"/>
-                <w:szCs w:val="22"/>
-              </w:rPr>
               <w:t>GY-ML8511</w:t>
             </w:r>
             <w:r>
@@ -1465,33 +1472,15 @@
                 <w:sz w:val="22"/>
                 <w:szCs w:val="22"/>
               </w:rPr>
-              <w:t xml:space="preserve">. O objetivo do programa é realizar leituras ambientais periódicas e exibir os resultados no monitor </w:t>
-            </w:r>
-            <w:proofErr w:type="spellStart"/>
-            <w:r>
-              <w:rPr>
-                <w:rFonts w:ascii="Arial" w:eastAsia="Arial" w:hAnsi="Arial" w:cs="Arial"/>
-                <w:sz w:val="22"/>
-                <w:szCs w:val="22"/>
-              </w:rPr>
-              <w:t>serial.</w:t>
-            </w:r>
-            <w:r>
-              <w:rPr>
-                <w:rFonts w:ascii="Arial" w:eastAsia="Arial" w:hAnsi="Arial" w:cs="Arial"/>
-                <w:sz w:val="22"/>
-                <w:szCs w:val="22"/>
-              </w:rPr>
-              <w:t>Ler</w:t>
-            </w:r>
-            <w:proofErr w:type="spellEnd"/>
-            <w:r>
-              <w:rPr>
-                <w:rFonts w:ascii="Arial" w:eastAsia="Arial" w:hAnsi="Arial" w:cs="Arial"/>
-                <w:sz w:val="22"/>
-                <w:szCs w:val="22"/>
-              </w:rPr>
-              <w:t xml:space="preserve"> os sensores periodicamente</w:t>
+              <w:t>. O objetivo do programa é realizar leituras ambientais periódicas e exibir os resultados no monitor serial.</w:t>
+            </w:r>
+            <w:r>
+              <w:rPr>
+                <w:rFonts w:ascii="Arial" w:eastAsia="Arial" w:hAnsi="Arial" w:cs="Arial"/>
+                <w:sz w:val="22"/>
+                <w:szCs w:val="22"/>
+              </w:rPr>
+              <w:t>Ler os sensores periodicamente</w:t>
             </w:r>
           </w:p>
           <w:p>
@@ -1550,6 +1539,7 @@
                 <w:sz w:val="22"/>
                 <w:szCs w:val="22"/>
               </w:rPr>
+              <w:lastRenderedPageBreak/>
               <w:t>DHT11 (Temperatura e Umidade)</w:t>
             </w:r>
             <w:r>
@@ -1567,61 +1557,7 @@
                 <w:szCs w:val="22"/>
               </w:rPr>
               <w:br/>
-              <w:t xml:space="preserve">Utiliza a biblioteca </w:t>
-            </w:r>
-            <w:proofErr w:type="spellStart"/>
-            <w:r>
-              <w:rPr>
-                <w:rFonts w:ascii="Arial" w:eastAsia="Arial" w:hAnsi="Arial" w:cs="Arial"/>
-                <w:sz w:val="22"/>
-                <w:szCs w:val="22"/>
-              </w:rPr>
-              <w:t>DHT.h</w:t>
-            </w:r>
-            <w:proofErr w:type="spellEnd"/>
-            <w:r>
-              <w:rPr>
-                <w:rFonts w:ascii="Arial" w:eastAsia="Arial" w:hAnsi="Arial" w:cs="Arial"/>
-                <w:sz w:val="22"/>
-                <w:szCs w:val="22"/>
-              </w:rPr>
-              <w:t xml:space="preserve">. A leitura da temperatura (em °C) e da umidade (%) é feita pelos métodos </w:t>
-            </w:r>
-            <w:proofErr w:type="spellStart"/>
-            <w:r>
-              <w:rPr>
-                <w:rFonts w:ascii="Arial" w:eastAsia="Arial" w:hAnsi="Arial" w:cs="Arial"/>
-                <w:sz w:val="22"/>
-                <w:szCs w:val="22"/>
-              </w:rPr>
-              <w:t>readTemperature</w:t>
-            </w:r>
-            <w:proofErr w:type="spellEnd"/>
-            <w:r>
-              <w:rPr>
-                <w:rFonts w:ascii="Arial" w:eastAsia="Arial" w:hAnsi="Arial" w:cs="Arial"/>
-                <w:sz w:val="22"/>
-                <w:szCs w:val="22"/>
-              </w:rPr>
-              <w:t xml:space="preserve">() e </w:t>
-            </w:r>
-            <w:proofErr w:type="spellStart"/>
-            <w:r>
-              <w:rPr>
-                <w:rFonts w:ascii="Arial" w:eastAsia="Arial" w:hAnsi="Arial" w:cs="Arial"/>
-                <w:sz w:val="22"/>
-                <w:szCs w:val="22"/>
-              </w:rPr>
-              <w:t>readHumidity</w:t>
-            </w:r>
-            <w:proofErr w:type="spellEnd"/>
-            <w:r>
-              <w:rPr>
-                <w:rFonts w:ascii="Arial" w:eastAsia="Arial" w:hAnsi="Arial" w:cs="Arial"/>
-                <w:sz w:val="22"/>
-                <w:szCs w:val="22"/>
-              </w:rPr>
-              <w:t>().</w:t>
+              <w:t>Utiliza a biblioteca DHT.h. A leitura da temperatura (em °C) e da umidade (%) é feita pelos métodos readTemperature() e readHumidity().</w:t>
             </w:r>
             <w:r>
               <w:rPr>
@@ -1701,61 +1637,7 @@
                 <w:szCs w:val="22"/>
               </w:rPr>
               <w:br/>
-              <w:t xml:space="preserve">O valor é lido com </w:t>
-            </w:r>
-            <w:proofErr w:type="spellStart"/>
-            <w:r>
-              <w:rPr>
-                <w:rFonts w:ascii="Arial" w:eastAsia="Arial" w:hAnsi="Arial" w:cs="Arial"/>
-                <w:sz w:val="22"/>
-                <w:szCs w:val="22"/>
-              </w:rPr>
-              <w:t>analogRead</w:t>
-            </w:r>
-            <w:proofErr w:type="spellEnd"/>
-            <w:r>
-              <w:rPr>
-                <w:rFonts w:ascii="Arial" w:eastAsia="Arial" w:hAnsi="Arial" w:cs="Arial"/>
-                <w:sz w:val="22"/>
-                <w:szCs w:val="22"/>
-              </w:rPr>
-              <w:t>(A0) e convertido para uma estimativa de concentração de gás (</w:t>
-            </w:r>
-            <w:proofErr w:type="spellStart"/>
-            <w:r>
-              <w:rPr>
-                <w:rFonts w:ascii="Arial" w:eastAsia="Arial" w:hAnsi="Arial" w:cs="Arial"/>
-                <w:sz w:val="22"/>
-                <w:szCs w:val="22"/>
-              </w:rPr>
-              <w:t>ppm</w:t>
-            </w:r>
-            <w:proofErr w:type="spellEnd"/>
-            <w:r>
-              <w:rPr>
-                <w:rFonts w:ascii="Arial" w:eastAsia="Arial" w:hAnsi="Arial" w:cs="Arial"/>
-                <w:sz w:val="22"/>
-                <w:szCs w:val="22"/>
-              </w:rPr>
-              <w:t xml:space="preserve">) com valores de referência de 400 a 10.000 </w:t>
-            </w:r>
-            <w:proofErr w:type="spellStart"/>
-            <w:r>
-              <w:rPr>
-                <w:rFonts w:ascii="Arial" w:eastAsia="Arial" w:hAnsi="Arial" w:cs="Arial"/>
-                <w:sz w:val="22"/>
-                <w:szCs w:val="22"/>
-              </w:rPr>
-              <w:t>ppm</w:t>
-            </w:r>
-            <w:proofErr w:type="spellEnd"/>
-            <w:r>
-              <w:rPr>
-                <w:rFonts w:ascii="Arial" w:eastAsia="Arial" w:hAnsi="Arial" w:cs="Arial"/>
-                <w:sz w:val="22"/>
-                <w:szCs w:val="22"/>
-              </w:rPr>
-              <w:t>.</w:t>
+              <w:t>O valor é lido com analogRead(A0) e convertido para uma estimativa de concentração de gás (ppm) com valores de referência de 400 a 10.000 ppm.</w:t>
             </w:r>
           </w:p>
           <w:p>
@@ -1782,7 +1664,6 @@
                 <w:sz w:val="22"/>
                 <w:szCs w:val="22"/>
               </w:rPr>
-              <w:lastRenderedPageBreak/>
               <w:t>GY-ML8511 (Radiação UV)</w:t>
             </w:r>
             <w:r>
@@ -1963,25 +1844,7 @@
                 <w:sz w:val="22"/>
                 <w:szCs w:val="22"/>
               </w:rPr>
-              <w:t>Concentração estimada de gás (</w:t>
-            </w:r>
-            <w:proofErr w:type="spellStart"/>
-            <w:r>
-              <w:rPr>
-                <w:rFonts w:ascii="Arial" w:eastAsia="Arial" w:hAnsi="Arial" w:cs="Arial"/>
-                <w:sz w:val="22"/>
-                <w:szCs w:val="22"/>
-              </w:rPr>
-              <w:t>ppm</w:t>
-            </w:r>
-            <w:proofErr w:type="spellEnd"/>
-            <w:r>
-              <w:rPr>
-                <w:rFonts w:ascii="Arial" w:eastAsia="Arial" w:hAnsi="Arial" w:cs="Arial"/>
-                <w:sz w:val="22"/>
-                <w:szCs w:val="22"/>
-              </w:rPr>
-              <w:t>)</w:t>
+              <w:t>Concentração estimada de gás (ppm)</w:t>
             </w:r>
           </w:p>
           <w:p>
@@ -2108,6 +1971,7 @@
                 <w:sz w:val="24"/>
                 <w:szCs w:val="24"/>
               </w:rPr>
+              <w:lastRenderedPageBreak/>
               <w:t xml:space="preserve">Após a montagem e programação do circuito, o sistema foi capaz de realizar leituras de forma eficaz. Os dados coletados pelos sensores foram exibidos em tempo real no monitor serial da IDE Arduino e organizados em um dashboard. </w:t>
             </w:r>
           </w:p>
@@ -2157,7 +2021,6 @@
                 <w:sz w:val="24"/>
                 <w:szCs w:val="24"/>
               </w:rPr>
-              <w:lastRenderedPageBreak/>
               <w:drawing>
                 <wp:inline distT="0" distB="0" distL="0" distR="0" wp14:anchorId="0EE1BF3D" wp14:editId="75F707C8">
                   <wp:extent cx="4937760" cy="2431228"/>
@@ -2279,8 +2142,9 @@
                 <w:sz w:val="24"/>
                 <w:szCs w:val="24"/>
               </w:rPr>
+              <w:lastRenderedPageBreak/>
               <w:drawing>
-                <wp:inline distT="0" distB="0" distL="0" distR="0" wp14:anchorId="73F54FF0" wp14:editId="5ADCD31D">
+                <wp:inline distT="0" distB="0" distL="0" distR="0" wp14:anchorId="73F54FF0" wp14:editId="37D8BBFF">
                   <wp:extent cx="4632578" cy="3053301"/>
                   <wp:effectExtent l="0" t="0" r="0" b="0"/>
                   <wp:docPr id="139311136" name="Imagem 3"/>
@@ -2341,7 +2205,6 @@
                 <w:sz w:val="24"/>
                 <w:szCs w:val="24"/>
               </w:rPr>
-              <w:lastRenderedPageBreak/>
               <w:t>Essa abordagem demonstra a viabilidade de integrar sensores com microcontroladores de forma simples e escalável.</w:t>
             </w:r>
           </w:p>
@@ -2496,6 +2359,7 @@
                 <w:sz w:val="28"/>
                 <w:szCs w:val="28"/>
               </w:rPr>
+              <w:lastRenderedPageBreak/>
               <w:t>Referências</w:t>
             </w:r>
             <w:r>
@@ -2582,27 +2446,8 @@
                 <w:sz w:val="22"/>
                 <w:szCs w:val="22"/>
               </w:rPr>
-              <w:t xml:space="preserve">JIN, Alvin. </w:t>
-            </w:r>
-            <w:proofErr w:type="spellStart"/>
-            <w:r>
-              <w:rPr>
-                <w:rFonts w:ascii="Arial" w:hAnsi="Arial" w:cs="Arial"/>
-                <w:sz w:val="22"/>
-                <w:szCs w:val="22"/>
-              </w:rPr>
-              <w:t>LinkNode</w:t>
-            </w:r>
-            <w:proofErr w:type="spellEnd"/>
-            <w:r>
-              <w:rPr>
-                <w:rFonts w:ascii="Arial" w:hAnsi="Arial" w:cs="Arial"/>
-                <w:sz w:val="22"/>
-                <w:szCs w:val="22"/>
-              </w:rPr>
-              <w:t xml:space="preserve"> D1. </w:t>
-            </w:r>
-            <w:proofErr w:type="spellStart"/>
+              <w:t xml:space="preserve">JIN, Alvin. LinkNode D1. </w:t>
+            </w:r>
             <w:r>
               <w:rPr>
                 <w:rFonts w:ascii="Arial" w:hAnsi="Arial" w:cs="Arial"/>
@@ -2611,18 +2456,7 @@
                 <w:sz w:val="22"/>
                 <w:szCs w:val="22"/>
               </w:rPr>
-              <w:t>LinkSprite</w:t>
-            </w:r>
-            <w:proofErr w:type="spellEnd"/>
-            <w:r>
-              <w:rPr>
-                <w:rFonts w:ascii="Arial" w:hAnsi="Arial" w:cs="Arial"/>
-                <w:b/>
-                <w:bCs/>
-                <w:sz w:val="22"/>
-                <w:szCs w:val="22"/>
-              </w:rPr>
-              <w:t>,</w:t>
+              <w:t>LinkSprite,</w:t>
             </w:r>
             <w:r>
               <w:rPr>
@@ -2774,7 +2608,6 @@
                 <w:sz w:val="28"/>
                 <w:szCs w:val="28"/>
               </w:rPr>
-              <w:lastRenderedPageBreak/>
               <w:t>Data</w:t>
             </w:r>
             <w:r>

</xml_diff>